<commit_message>
Logo and Manifest Update
* Removed outdated logo files: Deleted multiple obsolete logo images from the static directory.
* Updated site manifest: Changed the name and short_name fields to "BusinessSuite" for consistency.
* Added backup file patterns: Included patterns for backup files in the .gitignore to prevent tracking.
</commit_message>
<xml_diff>
--- a/business_suite/static/reporting/invoice_template_with_footer.docx
+++ b/business_suite/static/reporting/invoice_template_with_footer.docx
@@ -1,6 +1,6 @@
 
 <file path=word/document.xml><?xml version="1.0" encoding="utf-8"?>
-<w:document xmlns:wpc="http://schemas.microsoft.com/office/word/2010/wordprocessingCanvas" xmlns:cx="http://schemas.microsoft.com/office/drawing/2014/chartex" xmlns:cx1="http://schemas.microsoft.com/office/drawing/2015/9/8/chartex" xmlns:cx2="http://schemas.microsoft.com/office/drawing/2015/10/21/chartex" xmlns:cx3="http://schemas.microsoft.com/office/drawing/2016/5/9/chartex" xmlns:cx4="http://schemas.microsoft.com/office/drawing/2016/5/10/chartex" xmlns:cx5="http://schemas.microsoft.com/office/drawing/2016/5/11/chartex" xmlns:cx6="http://schemas.microsoft.com/office/drawing/2016/5/12/chartex" xmlns:cx7="http://schemas.microsoft.com/office/drawing/2016/5/13/chartex" xmlns:cx8="http://schemas.microsoft.com/office/drawing/2016/5/14/chartex" xmlns:mc="http://schemas.openxmlformats.org/markup-compatibility/2006" xmlns:aink="http://schemas.microsoft.com/office/drawing/2016/ink" xmlns:am3d="http://schemas.microsoft.com/office/drawing/2017/model3d" xmlns:o="urn:schemas-microsoft-com:office:office" xmlns:oel="http://schemas.microsoft.com/office/2019/extlst" xmlns:r="http://schemas.openxmlformats.org/officeDocument/2006/relationships" xmlns:m="http://schemas.openxmlformats.org/officeDocument/2006/math" xmlns:v="urn:schemas-microsoft-com:vml" xmlns:wp14="http://schemas.microsoft.com/office/word/2010/wordprocessingDrawing" xmlns:wp="http://schemas.openxmlformats.org/drawingml/2006/wordprocessingDrawing" xmlns:w10="urn:schemas-microsoft-com:office:word" xmlns:w="http://schemas.openxmlformats.org/wordprocessingml/2006/main" xmlns:w14="http://schemas.microsoft.com/office/word/2010/wordml" xmlns:w15="http://schemas.microsoft.com/office/word/2012/wordml" xmlns:w16cex="http://schemas.microsoft.com/office/word/2018/wordml/cex" xmlns:w16cid="http://schemas.microsoft.com/office/word/2016/wordml/cid" xmlns:w16="http://schemas.microsoft.com/office/word/2018/wordml" xmlns:w16sdtdh="http://schemas.microsoft.com/office/word/2020/wordml/sdtdatahash" xmlns:w16se="http://schemas.microsoft.com/office/word/2015/wordml/symex" xmlns:wpg="http://schemas.microsoft.com/office/word/2010/wordprocessingGroup" xmlns:wpi="http://schemas.microsoft.com/office/word/2010/wordprocessingInk" xmlns:wne="http://schemas.microsoft.com/office/word/2006/wordml" xmlns:wps="http://schemas.microsoft.com/office/word/2010/wordprocessingShape" mc:Ignorable="w14 w15 w16se w16cid w16 w16cex w16sdtdh wp14">
+<w:document xmlns:wpc="http://schemas.microsoft.com/office/word/2010/wordprocessingCanvas" xmlns:cx="http://schemas.microsoft.com/office/drawing/2014/chartex" xmlns:cx1="http://schemas.microsoft.com/office/drawing/2015/9/8/chartex" xmlns:cx2="http://schemas.microsoft.com/office/drawing/2015/10/21/chartex" xmlns:cx3="http://schemas.microsoft.com/office/drawing/2016/5/9/chartex" xmlns:cx4="http://schemas.microsoft.com/office/drawing/2016/5/10/chartex" xmlns:cx5="http://schemas.microsoft.com/office/drawing/2016/5/11/chartex" xmlns:cx6="http://schemas.microsoft.com/office/drawing/2016/5/12/chartex" xmlns:cx7="http://schemas.microsoft.com/office/drawing/2016/5/13/chartex" xmlns:cx8="http://schemas.microsoft.com/office/drawing/2016/5/14/chartex" xmlns:mc="http://schemas.openxmlformats.org/markup-compatibility/2006" xmlns:aink="http://schemas.microsoft.com/office/drawing/2016/ink" xmlns:am3d="http://schemas.microsoft.com/office/drawing/2017/model3d" xmlns:o="urn:schemas-microsoft-com:office:office" xmlns:oel="http://schemas.microsoft.com/office/2019/extlst" xmlns:r="http://schemas.openxmlformats.org/officeDocument/2006/relationships" xmlns:m="http://schemas.openxmlformats.org/officeDocument/2006/math" xmlns:v="urn:schemas-microsoft-com:vml" xmlns:wp14="http://schemas.microsoft.com/office/word/2010/wordprocessingDrawing" xmlns:wp="http://schemas.openxmlformats.org/drawingml/2006/wordprocessingDrawing" xmlns:w10="urn:schemas-microsoft-com:office:word" xmlns:w="http://schemas.openxmlformats.org/wordprocessingml/2006/main" xmlns:w14="http://schemas.microsoft.com/office/word/2010/wordml" xmlns:w15="http://schemas.microsoft.com/office/word/2012/wordml" xmlns:w16cex="http://schemas.microsoft.com/office/word/2018/wordml/cex" xmlns:w16cid="http://schemas.microsoft.com/office/word/2016/wordml/cid" xmlns:w16="http://schemas.microsoft.com/office/word/2018/wordml" xmlns:w16du="http://schemas.microsoft.com/office/word/2023/wordml/word16du" xmlns:w16sdtdh="http://schemas.microsoft.com/office/word/2020/wordml/sdtdatahash" xmlns:w16sdtfl="http://schemas.microsoft.com/office/word/2024/wordml/sdtformatlock" xmlns:w16se="http://schemas.microsoft.com/office/word/2015/wordml/symex" xmlns:wpg="http://schemas.microsoft.com/office/word/2010/wordprocessingGroup" xmlns:wpi="http://schemas.microsoft.com/office/word/2010/wordprocessingInk" xmlns:wne="http://schemas.microsoft.com/office/word/2006/wordml" xmlns:wps="http://schemas.microsoft.com/office/word/2010/wordprocessingShape" mc:Ignorable="w14 w15 w16se w16cid w16 w16cex w16sdtdh w16sdtfl w16du wp14">
   <w:body>
     <w:tbl>
       <w:tblPr>
@@ -153,8 +153,8 @@
                 <w:noProof/>
               </w:rPr>
               <w:drawing>
-                <wp:inline distT="0" distB="0" distL="0" distR="0">
-                  <wp:extent cx="2244725" cy="1235710"/>
+                <wp:inline distT="0" distB="0" distL="0" distR="0" wp14:anchorId="41188614" wp14:editId="64DC8A8D">
+                  <wp:extent cx="2244725" cy="950776"/>
                   <wp:effectExtent l="0" t="0" r="0" b="0"/>
                   <wp:docPr id="1" name="Picture 4"/>
                   <wp:cNvGraphicFramePr>
@@ -170,7 +170,13 @@
                           </pic:cNvPicPr>
                         </pic:nvPicPr>
                         <pic:blipFill>
-                          <a:blip r:embed="rId8"/>
+                          <a:blip r:embed="rId8" cstate="print">
+                            <a:extLst>
+                              <a:ext uri="{28A0092B-C50C-407E-A947-70E740481C1C}">
+                                <a14:useLocalDpi xmlns:a14="http://schemas.microsoft.com/office/drawing/2010/main" val="0"/>
+                              </a:ext>
+                            </a:extLst>
+                          </a:blip>
                           <a:stretch>
                             <a:fillRect/>
                           </a:stretch>
@@ -178,7 +184,7 @@
                         <pic:spPr bwMode="auto">
                           <a:xfrm>
                             <a:off x="0" y="0"/>
-                            <a:ext cx="2244725" cy="1235710"/>
+                            <a:ext cx="2244725" cy="950776"/>
                           </a:xfrm>
                           <a:prstGeom prst="rect">
                             <a:avLst/>
@@ -206,7 +212,7 @@
                 <w:sz w:val="20"/>
                 <w:szCs w:val="20"/>
               </w:rPr>
-              <w:t>Visa Agency &amp; Real Estate Services</w:t>
+              <w:t>ERP Solution for Visa Agencies</w:t>
             </w:r>
           </w:p>
           <w:p>
@@ -260,225 +266,94 @@
           <w:p>
             <w:pPr>
               <w:widowControl w:val="0"/>
-              <w:tabs>
-                <w:tab w:val="left" w:pos="5101"/>
-              </w:tabs>
               <w:spacing w:line="391" w:lineRule="auto"/>
               <w:ind w:right="103"/>
               <w:jc w:val="right"/>
               <w:rPr>
-                <w:b/>
                 <w:sz w:val="20"/>
                 <w:szCs w:val="20"/>
               </w:rPr>
             </w:pPr>
             <w:r>
               <w:rPr>
-                <w:b/>
-                <w:sz w:val="20"/>
-                <w:szCs w:val="20"/>
-              </w:rPr>
-              <w:t xml:space="preserve">PT Bali </w:t>
+                <w:rStyle w:val="Strong"/>
+              </w:rPr>
+              <w:t xml:space="preserve">PT Example </w:t>
             </w:r>
             <w:proofErr w:type="spellStart"/>
             <w:r>
               <w:rPr>
-                <w:b/>
-                <w:sz w:val="20"/>
-                <w:szCs w:val="20"/>
-              </w:rPr>
-              <w:t>Shankara</w:t>
+                <w:rStyle w:val="Strong"/>
+              </w:rPr>
+              <w:t>Konsultan</w:t>
             </w:r>
             <w:proofErr w:type="spellEnd"/>
             <w:r>
-              <w:rPr>
-                <w:b/>
-                <w:sz w:val="20"/>
-                <w:szCs w:val="20"/>
-              </w:rPr>
+              <w:br/>
+              <w:t xml:space="preserve">Jl. </w:t>
+            </w:r>
+            <w:proofErr w:type="spellStart"/>
+            <w:r>
+              <w:t>Contoh</w:t>
+            </w:r>
+            <w:proofErr w:type="spellEnd"/>
+            <w:r>
+              <w:t xml:space="preserve"> Alamat No. 123, Blok Z9</w:t>
+            </w:r>
+            <w:r>
+              <w:br/>
+            </w:r>
+            <w:proofErr w:type="spellStart"/>
+            <w:r>
+              <w:t>Kecamatan</w:t>
+            </w:r>
+            <w:proofErr w:type="spellEnd"/>
+            <w:r>
               <w:t xml:space="preserve"> </w:t>
             </w:r>
             <w:proofErr w:type="spellStart"/>
             <w:r>
-              <w:rPr>
-                <w:b/>
-                <w:sz w:val="20"/>
-                <w:szCs w:val="20"/>
-              </w:rPr>
-              <w:t>Konsultan</w:t>
+              <w:t>Contoh</w:t>
             </w:r>
             <w:proofErr w:type="spellEnd"/>
-          </w:p>
-          <w:p>
-            <w:pPr>
-              <w:widowControl w:val="0"/>
-              <w:spacing w:line="391" w:lineRule="auto"/>
-              <w:ind w:right="103"/>
-              <w:jc w:val="right"/>
-              <w:rPr>
-                <w:sz w:val="20"/>
-                <w:szCs w:val="20"/>
-              </w:rPr>
-            </w:pPr>
-            <w:proofErr w:type="spellStart"/>
-            <w:r>
-              <w:rPr>
-                <w:sz w:val="20"/>
-                <w:szCs w:val="20"/>
-              </w:rPr>
-              <w:t>Jl</w:t>
-            </w:r>
-            <w:proofErr w:type="spellEnd"/>
-            <w:r>
-              <w:rPr>
-                <w:sz w:val="20"/>
-                <w:szCs w:val="20"/>
-              </w:rPr>
-              <w:t xml:space="preserve"> Raya Nusa </w:t>
-            </w:r>
-            <w:proofErr w:type="spellStart"/>
-            <w:r>
-              <w:rPr>
-                <w:sz w:val="20"/>
-                <w:szCs w:val="20"/>
-              </w:rPr>
-              <w:t>Dua</w:t>
-            </w:r>
-            <w:proofErr w:type="spellEnd"/>
-            <w:r>
-              <w:rPr>
-                <w:sz w:val="20"/>
-                <w:szCs w:val="20"/>
-              </w:rPr>
-              <w:t xml:space="preserve"> Selatan no. 22</w:t>
-            </w:r>
-          </w:p>
-          <w:p>
-            <w:pPr>
-              <w:widowControl w:val="0"/>
-              <w:spacing w:line="391" w:lineRule="auto"/>
-              <w:ind w:right="103"/>
-              <w:jc w:val="right"/>
-              <w:rPr>
-                <w:sz w:val="20"/>
-                <w:szCs w:val="20"/>
-              </w:rPr>
-            </w:pPr>
-            <w:r>
-              <w:rPr>
-                <w:sz w:val="20"/>
-                <w:szCs w:val="20"/>
-              </w:rPr>
-              <w:t xml:space="preserve">Kuta Selatan </w:t>
-            </w:r>
-            <w:r>
-              <w:rPr>
-                <w:sz w:val="20"/>
-                <w:szCs w:val="20"/>
-              </w:rPr>
-              <w:t>-</w:t>
-            </w:r>
-            <w:r>
-              <w:rPr>
-                <w:sz w:val="20"/>
-                <w:szCs w:val="20"/>
-              </w:rPr>
-              <w:t xml:space="preserve"> </w:t>
-            </w:r>
-            <w:r>
-              <w:rPr>
-                <w:sz w:val="20"/>
-                <w:szCs w:val="20"/>
-              </w:rPr>
-              <w:t xml:space="preserve">80361 </w:t>
-            </w:r>
-            <w:r>
-              <w:rPr>
-                <w:sz w:val="20"/>
-                <w:szCs w:val="20"/>
-              </w:rPr>
-              <w:t>- Bali</w:t>
-            </w:r>
-          </w:p>
-          <w:p>
-            <w:pPr>
-              <w:widowControl w:val="0"/>
-              <w:spacing w:line="391" w:lineRule="auto"/>
-              <w:ind w:right="103"/>
-              <w:jc w:val="right"/>
-              <w:rPr>
-                <w:sz w:val="20"/>
-                <w:szCs w:val="20"/>
-              </w:rPr>
-            </w:pPr>
+            <w:r>
+              <w:t xml:space="preserve"> - 80000 - Bali</w:t>
+            </w:r>
+            <w:r>
+              <w:br/>
+            </w:r>
             <w:r>
               <w:rPr>
                 <w:rFonts w:ascii="Apple Color Emoji" w:hAnsi="Apple Color Emoji" w:cs="Apple Color Emoji"/>
-                <w:sz w:val="20"/>
-                <w:szCs w:val="20"/>
               </w:rPr>
               <w:t>📞</w:t>
             </w:r>
             <w:r>
-              <w:rPr>
-                <w:sz w:val="20"/>
-                <w:szCs w:val="20"/>
-              </w:rPr>
-              <w:t xml:space="preserve"> +628223629625</w:t>
-            </w:r>
-          </w:p>
-          <w:p>
-            <w:pPr>
-              <w:widowControl w:val="0"/>
-              <w:spacing w:line="391" w:lineRule="auto"/>
-              <w:ind w:right="103"/>
-              <w:jc w:val="right"/>
-              <w:rPr>
-                <w:sz w:val="20"/>
-                <w:szCs w:val="20"/>
-              </w:rPr>
-            </w:pPr>
+              <w:t xml:space="preserve"> +62XXXXXXXXXXX</w:t>
+            </w:r>
+            <w:r>
+              <w:br/>
+            </w:r>
             <w:r>
               <w:rPr>
                 <w:rFonts w:ascii="Apple Color Emoji" w:hAnsi="Apple Color Emoji" w:cs="Apple Color Emoji"/>
-                <w:sz w:val="20"/>
-                <w:szCs w:val="20"/>
               </w:rPr>
               <w:t>📧</w:t>
             </w:r>
             <w:r>
-              <w:rPr>
-                <w:sz w:val="20"/>
-                <w:szCs w:val="20"/>
-              </w:rPr>
-              <w:t xml:space="preserve"> info@revisbali.com</w:t>
-            </w:r>
-          </w:p>
-          <w:p>
-            <w:pPr>
-              <w:widowControl w:val="0"/>
-              <w:spacing w:line="391" w:lineRule="auto"/>
-              <w:ind w:right="103"/>
-              <w:jc w:val="right"/>
-              <w:rPr>
-                <w:sz w:val="20"/>
-                <w:szCs w:val="20"/>
-              </w:rPr>
-            </w:pPr>
+              <w:t xml:space="preserve"> info@example.com</w:t>
+            </w:r>
+            <w:r>
+              <w:br/>
+            </w:r>
             <w:r>
               <w:rPr>
                 <w:rFonts w:ascii="Apple Color Emoji" w:hAnsi="Apple Color Emoji" w:cs="Apple Color Emoji"/>
-                <w:sz w:val="20"/>
-                <w:szCs w:val="20"/>
               </w:rPr>
               <w:t>🌐</w:t>
             </w:r>
             <w:r>
-              <w:rPr>
-                <w:sz w:val="20"/>
-                <w:szCs w:val="20"/>
-              </w:rPr>
-              <w:t xml:space="preserve"> www.revisbali.com</w:t>
+              <w:t xml:space="preserve"> www.example.com</w:t>
             </w:r>
           </w:p>
         </w:tc>
@@ -505,7 +380,6 @@
           <w:tcPr>
             <w:tcW w:w="11551" w:type="dxa"/>
             <w:gridSpan w:val="5"/>
-            <w:shd w:val="clear" w:color="auto" w:fill="auto"/>
           </w:tcPr>
           <w:p>
             <w:pPr>
@@ -524,7 +398,6 @@
         <w:tc>
           <w:tcPr>
             <w:tcW w:w="301" w:type="dxa"/>
-            <w:shd w:val="clear" w:color="auto" w:fill="auto"/>
           </w:tcPr>
           <w:p>
             <w:pPr>
@@ -536,7 +409,6 @@
         <w:tc>
           <w:tcPr>
             <w:tcW w:w="5288" w:type="dxa"/>
-            <w:shd w:val="clear" w:color="auto" w:fill="auto"/>
           </w:tcPr>
           <w:p>
             <w:pPr>
@@ -669,7 +541,6 @@
         <w:tc>
           <w:tcPr>
             <w:tcW w:w="268" w:type="dxa"/>
-            <w:shd w:val="clear" w:color="auto" w:fill="auto"/>
           </w:tcPr>
           <w:p>
             <w:pPr>
@@ -681,7 +552,6 @@
         <w:tc>
           <w:tcPr>
             <w:tcW w:w="5404" w:type="dxa"/>
-            <w:shd w:val="clear" w:color="auto" w:fill="auto"/>
           </w:tcPr>
           <w:p>
             <w:pPr>
@@ -939,7 +809,6 @@
         <w:tc>
           <w:tcPr>
             <w:tcW w:w="290" w:type="dxa"/>
-            <w:shd w:val="clear" w:color="auto" w:fill="auto"/>
           </w:tcPr>
           <w:p>
             <w:pPr>
@@ -958,7 +827,6 @@
           <w:tcPr>
             <w:tcW w:w="11551" w:type="dxa"/>
             <w:gridSpan w:val="5"/>
-            <w:shd w:val="clear" w:color="auto" w:fill="auto"/>
           </w:tcPr>
           <w:p>
             <w:pPr>
@@ -1298,8 +1166,12 @@
       </w:pPr>
     </w:p>
     <w:sectPr>
-      <w:footerReference w:type="even" r:id="rId9"/>
-      <w:footerReference w:type="default" r:id="rId10"/>
+      <w:headerReference w:type="even" r:id="rId9"/>
+      <w:headerReference w:type="default" r:id="rId10"/>
+      <w:footerReference w:type="even" r:id="rId11"/>
+      <w:footerReference w:type="default" r:id="rId12"/>
+      <w:headerReference w:type="first" r:id="rId13"/>
+      <w:footerReference w:type="first" r:id="rId14"/>
       <w:pgSz w:w="11906" w:h="16838"/>
       <w:pgMar w:top="1440" w:right="1440" w:bottom="1440" w:left="1440" w:header="0" w:footer="0" w:gutter="0"/>
       <w:pgNumType w:start="1"/>
@@ -1312,7 +1184,7 @@
 </file>
 
 <file path=word/endnotes.xml><?xml version="1.0" encoding="utf-8"?>
-<w:endnotes xmlns:wpc="http://schemas.microsoft.com/office/word/2010/wordprocessingCanvas" xmlns:cx="http://schemas.microsoft.com/office/drawing/2014/chartex" xmlns:cx1="http://schemas.microsoft.com/office/drawing/2015/9/8/chartex" xmlns:cx2="http://schemas.microsoft.com/office/drawing/2015/10/21/chartex" xmlns:cx3="http://schemas.microsoft.com/office/drawing/2016/5/9/chartex" xmlns:cx4="http://schemas.microsoft.com/office/drawing/2016/5/10/chartex" xmlns:cx5="http://schemas.microsoft.com/office/drawing/2016/5/11/chartex" xmlns:cx6="http://schemas.microsoft.com/office/drawing/2016/5/12/chartex" xmlns:cx7="http://schemas.microsoft.com/office/drawing/2016/5/13/chartex" xmlns:cx8="http://schemas.microsoft.com/office/drawing/2016/5/14/chartex" xmlns:mc="http://schemas.openxmlformats.org/markup-compatibility/2006" xmlns:aink="http://schemas.microsoft.com/office/drawing/2016/ink" xmlns:am3d="http://schemas.microsoft.com/office/drawing/2017/model3d" xmlns:o="urn:schemas-microsoft-com:office:office" xmlns:oel="http://schemas.microsoft.com/office/2019/extlst" xmlns:r="http://schemas.openxmlformats.org/officeDocument/2006/relationships" xmlns:m="http://schemas.openxmlformats.org/officeDocument/2006/math" xmlns:v="urn:schemas-microsoft-com:vml" xmlns:wp14="http://schemas.microsoft.com/office/word/2010/wordprocessingDrawing" xmlns:wp="http://schemas.openxmlformats.org/drawingml/2006/wordprocessingDrawing" xmlns:w10="urn:schemas-microsoft-com:office:word" xmlns:w="http://schemas.openxmlformats.org/wordprocessingml/2006/main" xmlns:w14="http://schemas.microsoft.com/office/word/2010/wordml" xmlns:w15="http://schemas.microsoft.com/office/word/2012/wordml" xmlns:w16cex="http://schemas.microsoft.com/office/word/2018/wordml/cex" xmlns:w16cid="http://schemas.microsoft.com/office/word/2016/wordml/cid" xmlns:w16="http://schemas.microsoft.com/office/word/2018/wordml" xmlns:w16sdtdh="http://schemas.microsoft.com/office/word/2020/wordml/sdtdatahash" xmlns:w16se="http://schemas.microsoft.com/office/word/2015/wordml/symex" xmlns:wpg="http://schemas.microsoft.com/office/word/2010/wordprocessingGroup" xmlns:wpi="http://schemas.microsoft.com/office/word/2010/wordprocessingInk" xmlns:wne="http://schemas.microsoft.com/office/word/2006/wordml" xmlns:wps="http://schemas.microsoft.com/office/word/2010/wordprocessingShape" mc:Ignorable="w14 w15 w16se w16cid w16 w16cex w16sdtdh wp14">
+<w:endnotes xmlns:wpc="http://schemas.microsoft.com/office/word/2010/wordprocessingCanvas" xmlns:cx="http://schemas.microsoft.com/office/drawing/2014/chartex" xmlns:cx1="http://schemas.microsoft.com/office/drawing/2015/9/8/chartex" xmlns:cx2="http://schemas.microsoft.com/office/drawing/2015/10/21/chartex" xmlns:cx3="http://schemas.microsoft.com/office/drawing/2016/5/9/chartex" xmlns:cx4="http://schemas.microsoft.com/office/drawing/2016/5/10/chartex" xmlns:cx5="http://schemas.microsoft.com/office/drawing/2016/5/11/chartex" xmlns:cx6="http://schemas.microsoft.com/office/drawing/2016/5/12/chartex" xmlns:cx7="http://schemas.microsoft.com/office/drawing/2016/5/13/chartex" xmlns:cx8="http://schemas.microsoft.com/office/drawing/2016/5/14/chartex" xmlns:mc="http://schemas.openxmlformats.org/markup-compatibility/2006" xmlns:aink="http://schemas.microsoft.com/office/drawing/2016/ink" xmlns:am3d="http://schemas.microsoft.com/office/drawing/2017/model3d" xmlns:o="urn:schemas-microsoft-com:office:office" xmlns:oel="http://schemas.microsoft.com/office/2019/extlst" xmlns:r="http://schemas.openxmlformats.org/officeDocument/2006/relationships" xmlns:m="http://schemas.openxmlformats.org/officeDocument/2006/math" xmlns:v="urn:schemas-microsoft-com:vml" xmlns:wp14="http://schemas.microsoft.com/office/word/2010/wordprocessingDrawing" xmlns:wp="http://schemas.openxmlformats.org/drawingml/2006/wordprocessingDrawing" xmlns:w10="urn:schemas-microsoft-com:office:word" xmlns:w="http://schemas.openxmlformats.org/wordprocessingml/2006/main" xmlns:w14="http://schemas.microsoft.com/office/word/2010/wordml" xmlns:w15="http://schemas.microsoft.com/office/word/2012/wordml" xmlns:w16cex="http://schemas.microsoft.com/office/word/2018/wordml/cex" xmlns:w16cid="http://schemas.microsoft.com/office/word/2016/wordml/cid" xmlns:w16="http://schemas.microsoft.com/office/word/2018/wordml" xmlns:w16du="http://schemas.microsoft.com/office/word/2023/wordml/word16du" xmlns:w16sdtdh="http://schemas.microsoft.com/office/word/2020/wordml/sdtdatahash" xmlns:w16sdtfl="http://schemas.microsoft.com/office/word/2024/wordml/sdtformatlock" xmlns:w16se="http://schemas.microsoft.com/office/word/2015/wordml/symex" xmlns:wpg="http://schemas.microsoft.com/office/word/2010/wordprocessingGroup" xmlns:wpi="http://schemas.microsoft.com/office/word/2010/wordprocessingInk" xmlns:wne="http://schemas.microsoft.com/office/word/2006/wordml" xmlns:wps="http://schemas.microsoft.com/office/word/2010/wordprocessingShape" mc:Ignorable="w14 w15 w16se w16cid w16 w16cex w16sdtdh w16sdtfl w16du wp14">
   <w:endnote w:type="separator" w:id="-1">
     <w:p>
       <w:pPr>
@@ -1337,7 +1209,7 @@
 </file>
 
 <file path=word/footer1.xml><?xml version="1.0" encoding="utf-8"?>
-<w:ftr xmlns:wpc="http://schemas.microsoft.com/office/word/2010/wordprocessingCanvas" xmlns:cx="http://schemas.microsoft.com/office/drawing/2014/chartex" xmlns:cx1="http://schemas.microsoft.com/office/drawing/2015/9/8/chartex" xmlns:cx2="http://schemas.microsoft.com/office/drawing/2015/10/21/chartex" xmlns:cx3="http://schemas.microsoft.com/office/drawing/2016/5/9/chartex" xmlns:cx4="http://schemas.microsoft.com/office/drawing/2016/5/10/chartex" xmlns:cx5="http://schemas.microsoft.com/office/drawing/2016/5/11/chartex" xmlns:cx6="http://schemas.microsoft.com/office/drawing/2016/5/12/chartex" xmlns:cx7="http://schemas.microsoft.com/office/drawing/2016/5/13/chartex" xmlns:cx8="http://schemas.microsoft.com/office/drawing/2016/5/14/chartex" xmlns:mc="http://schemas.openxmlformats.org/markup-compatibility/2006" xmlns:aink="http://schemas.microsoft.com/office/drawing/2016/ink" xmlns:am3d="http://schemas.microsoft.com/office/drawing/2017/model3d" xmlns:o="urn:schemas-microsoft-com:office:office" xmlns:oel="http://schemas.microsoft.com/office/2019/extlst" xmlns:r="http://schemas.openxmlformats.org/officeDocument/2006/relationships" xmlns:m="http://schemas.openxmlformats.org/officeDocument/2006/math" xmlns:v="urn:schemas-microsoft-com:vml" xmlns:wp14="http://schemas.microsoft.com/office/word/2010/wordprocessingDrawing" xmlns:wp="http://schemas.openxmlformats.org/drawingml/2006/wordprocessingDrawing" xmlns:w10="urn:schemas-microsoft-com:office:word" xmlns:w="http://schemas.openxmlformats.org/wordprocessingml/2006/main" xmlns:w14="http://schemas.microsoft.com/office/word/2010/wordml" xmlns:w15="http://schemas.microsoft.com/office/word/2012/wordml" xmlns:w16cex="http://schemas.microsoft.com/office/word/2018/wordml/cex" xmlns:w16cid="http://schemas.microsoft.com/office/word/2016/wordml/cid" xmlns:w16="http://schemas.microsoft.com/office/word/2018/wordml" xmlns:w16sdtdh="http://schemas.microsoft.com/office/word/2020/wordml/sdtdatahash" xmlns:w16se="http://schemas.microsoft.com/office/word/2015/wordml/symex" xmlns:wpg="http://schemas.microsoft.com/office/word/2010/wordprocessingGroup" xmlns:wpi="http://schemas.microsoft.com/office/word/2010/wordprocessingInk" xmlns:wne="http://schemas.microsoft.com/office/word/2006/wordml" xmlns:wps="http://schemas.microsoft.com/office/word/2010/wordprocessingShape" mc:Ignorable="w14 w15 w16se w16cid w16 w16cex w16sdtdh wp14">
+<w:ftr xmlns:wpc="http://schemas.microsoft.com/office/word/2010/wordprocessingCanvas" xmlns:cx="http://schemas.microsoft.com/office/drawing/2014/chartex" xmlns:cx1="http://schemas.microsoft.com/office/drawing/2015/9/8/chartex" xmlns:cx2="http://schemas.microsoft.com/office/drawing/2015/10/21/chartex" xmlns:cx3="http://schemas.microsoft.com/office/drawing/2016/5/9/chartex" xmlns:cx4="http://schemas.microsoft.com/office/drawing/2016/5/10/chartex" xmlns:cx5="http://schemas.microsoft.com/office/drawing/2016/5/11/chartex" xmlns:cx6="http://schemas.microsoft.com/office/drawing/2016/5/12/chartex" xmlns:cx7="http://schemas.microsoft.com/office/drawing/2016/5/13/chartex" xmlns:cx8="http://schemas.microsoft.com/office/drawing/2016/5/14/chartex" xmlns:mc="http://schemas.openxmlformats.org/markup-compatibility/2006" xmlns:aink="http://schemas.microsoft.com/office/drawing/2016/ink" xmlns:am3d="http://schemas.microsoft.com/office/drawing/2017/model3d" xmlns:o="urn:schemas-microsoft-com:office:office" xmlns:oel="http://schemas.microsoft.com/office/2019/extlst" xmlns:r="http://schemas.openxmlformats.org/officeDocument/2006/relationships" xmlns:m="http://schemas.openxmlformats.org/officeDocument/2006/math" xmlns:v="urn:schemas-microsoft-com:vml" xmlns:wp14="http://schemas.microsoft.com/office/word/2010/wordprocessingDrawing" xmlns:wp="http://schemas.openxmlformats.org/drawingml/2006/wordprocessingDrawing" xmlns:w10="urn:schemas-microsoft-com:office:word" xmlns:w="http://schemas.openxmlformats.org/wordprocessingml/2006/main" xmlns:w14="http://schemas.microsoft.com/office/word/2010/wordml" xmlns:w15="http://schemas.microsoft.com/office/word/2012/wordml" xmlns:w16cex="http://schemas.microsoft.com/office/word/2018/wordml/cex" xmlns:w16cid="http://schemas.microsoft.com/office/word/2016/wordml/cid" xmlns:w16="http://schemas.microsoft.com/office/word/2018/wordml" xmlns:w16du="http://schemas.microsoft.com/office/word/2023/wordml/word16du" xmlns:w16sdtdh="http://schemas.microsoft.com/office/word/2020/wordml/sdtdatahash" xmlns:w16sdtfl="http://schemas.microsoft.com/office/word/2024/wordml/sdtformatlock" xmlns:w16se="http://schemas.microsoft.com/office/word/2015/wordml/symex" xmlns:wpg="http://schemas.microsoft.com/office/word/2010/wordprocessingGroup" xmlns:wpi="http://schemas.microsoft.com/office/word/2010/wordprocessingInk" xmlns:wne="http://schemas.microsoft.com/office/word/2006/wordml" xmlns:wps="http://schemas.microsoft.com/office/word/2010/wordprocessingShape" mc:Ignorable="w14 w15 w16se w16cid w16 w16cex w16sdtdh w16sdtfl w16du wp14">
   <w:p>
     <w:pPr>
       <w:pStyle w:val="Footer"/>
@@ -1347,7 +1219,7 @@
 </file>
 
 <file path=word/footer2.xml><?xml version="1.0" encoding="utf-8"?>
-<w:ftr xmlns:wpc="http://schemas.microsoft.com/office/word/2010/wordprocessingCanvas" xmlns:cx="http://schemas.microsoft.com/office/drawing/2014/chartex" xmlns:cx1="http://schemas.microsoft.com/office/drawing/2015/9/8/chartex" xmlns:cx2="http://schemas.microsoft.com/office/drawing/2015/10/21/chartex" xmlns:cx3="http://schemas.microsoft.com/office/drawing/2016/5/9/chartex" xmlns:cx4="http://schemas.microsoft.com/office/drawing/2016/5/10/chartex" xmlns:cx5="http://schemas.microsoft.com/office/drawing/2016/5/11/chartex" xmlns:cx6="http://schemas.microsoft.com/office/drawing/2016/5/12/chartex" xmlns:cx7="http://schemas.microsoft.com/office/drawing/2016/5/13/chartex" xmlns:cx8="http://schemas.microsoft.com/office/drawing/2016/5/14/chartex" xmlns:mc="http://schemas.openxmlformats.org/markup-compatibility/2006" xmlns:aink="http://schemas.microsoft.com/office/drawing/2016/ink" xmlns:am3d="http://schemas.microsoft.com/office/drawing/2017/model3d" xmlns:o="urn:schemas-microsoft-com:office:office" xmlns:oel="http://schemas.microsoft.com/office/2019/extlst" xmlns:r="http://schemas.openxmlformats.org/officeDocument/2006/relationships" xmlns:m="http://schemas.openxmlformats.org/officeDocument/2006/math" xmlns:v="urn:schemas-microsoft-com:vml" xmlns:wp14="http://schemas.microsoft.com/office/word/2010/wordprocessingDrawing" xmlns:wp="http://schemas.openxmlformats.org/drawingml/2006/wordprocessingDrawing" xmlns:w10="urn:schemas-microsoft-com:office:word" xmlns:w="http://schemas.openxmlformats.org/wordprocessingml/2006/main" xmlns:w14="http://schemas.microsoft.com/office/word/2010/wordml" xmlns:w15="http://schemas.microsoft.com/office/word/2012/wordml" xmlns:w16cex="http://schemas.microsoft.com/office/word/2018/wordml/cex" xmlns:w16cid="http://schemas.microsoft.com/office/word/2016/wordml/cid" xmlns:w16="http://schemas.microsoft.com/office/word/2018/wordml" xmlns:w16sdtdh="http://schemas.microsoft.com/office/word/2020/wordml/sdtdatahash" xmlns:w16se="http://schemas.microsoft.com/office/word/2015/wordml/symex" xmlns:wpg="http://schemas.microsoft.com/office/word/2010/wordprocessingGroup" xmlns:wpi="http://schemas.microsoft.com/office/word/2010/wordprocessingInk" xmlns:wne="http://schemas.microsoft.com/office/word/2006/wordml" xmlns:wps="http://schemas.microsoft.com/office/word/2010/wordprocessingShape" mc:Ignorable="w14 w15 w16se w16cid w16 w16cex w16sdtdh wp14">
+<w:ftr xmlns:wpc="http://schemas.microsoft.com/office/word/2010/wordprocessingCanvas" xmlns:cx="http://schemas.microsoft.com/office/drawing/2014/chartex" xmlns:cx1="http://schemas.microsoft.com/office/drawing/2015/9/8/chartex" xmlns:cx2="http://schemas.microsoft.com/office/drawing/2015/10/21/chartex" xmlns:cx3="http://schemas.microsoft.com/office/drawing/2016/5/9/chartex" xmlns:cx4="http://schemas.microsoft.com/office/drawing/2016/5/10/chartex" xmlns:cx5="http://schemas.microsoft.com/office/drawing/2016/5/11/chartex" xmlns:cx6="http://schemas.microsoft.com/office/drawing/2016/5/12/chartex" xmlns:cx7="http://schemas.microsoft.com/office/drawing/2016/5/13/chartex" xmlns:cx8="http://schemas.microsoft.com/office/drawing/2016/5/14/chartex" xmlns:mc="http://schemas.openxmlformats.org/markup-compatibility/2006" xmlns:aink="http://schemas.microsoft.com/office/drawing/2016/ink" xmlns:am3d="http://schemas.microsoft.com/office/drawing/2017/model3d" xmlns:o="urn:schemas-microsoft-com:office:office" xmlns:oel="http://schemas.microsoft.com/office/2019/extlst" xmlns:r="http://schemas.openxmlformats.org/officeDocument/2006/relationships" xmlns:m="http://schemas.openxmlformats.org/officeDocument/2006/math" xmlns:v="urn:schemas-microsoft-com:vml" xmlns:wp14="http://schemas.microsoft.com/office/word/2010/wordprocessingDrawing" xmlns:wp="http://schemas.openxmlformats.org/drawingml/2006/wordprocessingDrawing" xmlns:w10="urn:schemas-microsoft-com:office:word" xmlns:w="http://schemas.openxmlformats.org/wordprocessingml/2006/main" xmlns:w14="http://schemas.microsoft.com/office/word/2010/wordml" xmlns:w15="http://schemas.microsoft.com/office/word/2012/wordml" xmlns:w16cex="http://schemas.microsoft.com/office/word/2018/wordml/cex" xmlns:w16cid="http://schemas.microsoft.com/office/word/2016/wordml/cid" xmlns:w16="http://schemas.microsoft.com/office/word/2018/wordml" xmlns:w16du="http://schemas.microsoft.com/office/word/2023/wordml/word16du" xmlns:w16sdtdh="http://schemas.microsoft.com/office/word/2020/wordml/sdtdatahash" xmlns:w16sdtfl="http://schemas.microsoft.com/office/word/2024/wordml/sdtformatlock" xmlns:w16se="http://schemas.microsoft.com/office/word/2015/wordml/symex" xmlns:wpg="http://schemas.microsoft.com/office/word/2010/wordprocessingGroup" xmlns:wpi="http://schemas.microsoft.com/office/word/2010/wordprocessingInk" xmlns:wne="http://schemas.microsoft.com/office/word/2006/wordml" xmlns:wps="http://schemas.microsoft.com/office/word/2010/wordprocessingShape" mc:Ignorable="w14 w15 w16se w16cid w16 w16cex w16sdtdh w16sdtfl w16du wp14">
   <w:p>
     <w:pPr>
       <w:rPr>
@@ -1397,10 +1269,11 @@
           <w:r>
             <w:rPr>
               <w:b/>
+              <w:bCs/>
               <w:sz w:val="16"/>
               <w:szCs w:val="16"/>
             </w:rPr>
-            <w:t xml:space="preserve">NPWP </w:t>
+            <w:t>NPWP</w:t>
           </w:r>
           <w:r>
             <w:rPr>
@@ -1408,7 +1281,7 @@
               <w:sz w:val="16"/>
               <w:szCs w:val="16"/>
             </w:rPr>
-            <w:tab/>
+            <w:t> </w:t>
           </w:r>
           <w:r>
             <w:rPr>
@@ -1416,22 +1289,29 @@
               <w:sz w:val="16"/>
               <w:szCs w:val="16"/>
             </w:rPr>
-            <w:tab/>
-            <w:t xml:space="preserve">: </w:t>
+            <w:t> </w:t>
           </w:r>
           <w:r>
             <w:rPr>
               <w:b/>
-              <w:sz w:val="20"/>
-              <w:szCs w:val="20"/>
-            </w:rPr>
-            <w:t>40.932.205.4-908.000</w:t>
+              <w:sz w:val="16"/>
+              <w:szCs w:val="16"/>
+            </w:rPr>
+            <w:t> </w:t>
+          </w:r>
+          <w:r>
+            <w:rPr>
+              <w:b/>
+              <w:sz w:val="16"/>
+              <w:szCs w:val="16"/>
+            </w:rPr>
+            <w:t>: 00.000.000.0-000.000</w:t>
           </w:r>
         </w:p>
       </w:tc>
       <w:tc>
         <w:tcPr>
-          <w:tcW w:w="6465" w:type="dxa"/>
+          <w:tcW w:w="6466" w:type="dxa"/>
           <w:shd w:val="clear" w:color="auto" w:fill="B7B7B7"/>
           <w:tcMar>
             <w:top w:w="100" w:type="dxa"/>
@@ -1482,63 +1362,46 @@
           </w:pPr>
           <w:r>
             <w:rPr>
+              <w:b/>
+              <w:bCs/>
               <w:sz w:val="18"/>
               <w:szCs w:val="18"/>
             </w:rPr>
-            <w:t xml:space="preserve">Name </w:t>
+            <w:t>Name</w:t>
           </w:r>
           <w:r>
             <w:rPr>
               <w:sz w:val="18"/>
               <w:szCs w:val="18"/>
             </w:rPr>
-            <w:tab/>
+            <w:t> </w:t>
           </w:r>
           <w:r>
             <w:rPr>
               <w:sz w:val="18"/>
               <w:szCs w:val="18"/>
             </w:rPr>
-            <w:tab/>
-            <w:t xml:space="preserve">: </w:t>
+            <w:t> </w:t>
           </w:r>
           <w:r>
             <w:rPr>
-              <w:sz w:val="20"/>
-              <w:szCs w:val="20"/>
-            </w:rPr>
-            <w:t xml:space="preserve">PT Bali </w:t>
+              <w:sz w:val="18"/>
+              <w:szCs w:val="18"/>
+            </w:rPr>
+            <w:t> </w:t>
           </w:r>
-          <w:proofErr w:type="spellStart"/>
           <w:r>
             <w:rPr>
-              <w:sz w:val="20"/>
-              <w:szCs w:val="20"/>
-            </w:rPr>
-            <w:t>Shankara</w:t>
+              <w:sz w:val="18"/>
+              <w:szCs w:val="18"/>
+            </w:rPr>
+            <w:t>: PT Example Konsultan</w:t>
           </w:r>
-          <w:proofErr w:type="spellEnd"/>
-          <w:r>
-            <w:rPr>
-              <w:sz w:val="20"/>
-              <w:szCs w:val="20"/>
-            </w:rPr>
-            <w:t xml:space="preserve"> </w:t>
-          </w:r>
-          <w:proofErr w:type="spellStart"/>
-          <w:r>
-            <w:rPr>
-              <w:sz w:val="20"/>
-              <w:szCs w:val="20"/>
-            </w:rPr>
-            <w:t>Konsultan</w:t>
-          </w:r>
-          <w:proofErr w:type="spellEnd"/>
         </w:p>
       </w:tc>
       <w:tc>
         <w:tcPr>
-          <w:tcW w:w="6465" w:type="dxa"/>
+          <w:tcW w:w="6466" w:type="dxa"/>
           <w:shd w:val="clear" w:color="auto" w:fill="B7B7B7"/>
           <w:tcMar>
             <w:top w:w="100" w:type="dxa"/>
@@ -1591,22 +1454,29 @@
             <w:spacing w:line="391" w:lineRule="auto"/>
             <w:ind w:left="270"/>
             <w:rPr>
-              <w:sz w:val="20"/>
-              <w:szCs w:val="20"/>
+              <w:sz w:val="18"/>
+              <w:szCs w:val="18"/>
+              <w:lang w:val="en-ID"/>
             </w:rPr>
           </w:pPr>
           <w:r>
             <w:rPr>
+              <w:b/>
+              <w:bCs/>
               <w:sz w:val="18"/>
               <w:szCs w:val="18"/>
+              <w:lang w:val="en-ID"/>
             </w:rPr>
             <w:t xml:space="preserve">Bank </w:t>
           </w:r>
           <w:proofErr w:type="spellStart"/>
           <w:r>
             <w:rPr>
+              <w:b/>
+              <w:bCs/>
               <w:sz w:val="18"/>
               <w:szCs w:val="18"/>
+              <w:lang w:val="en-ID"/>
             </w:rPr>
             <w:t>Mandiri</w:t>
           </w:r>
@@ -1615,23 +1485,59 @@
             <w:rPr>
               <w:sz w:val="18"/>
               <w:szCs w:val="18"/>
-            </w:rPr>
-            <w:t>*</w:t>
+              <w:lang w:val="en-ID"/>
+            </w:rPr>
+            <w:t> </w:t>
           </w:r>
           <w:r>
             <w:rPr>
               <w:sz w:val="18"/>
               <w:szCs w:val="18"/>
-            </w:rPr>
-            <w:tab/>
-            <w:t xml:space="preserve">: </w:t>
+              <w:lang w:val="en-ID"/>
+            </w:rPr>
+            <w:t>: 1234567890123</w:t>
           </w:r>
           <w:r>
             <w:rPr>
-              <w:sz w:val="20"/>
-              <w:szCs w:val="20"/>
-            </w:rPr>
-            <w:t>1450007426824</w:t>
+              <w:sz w:val="18"/>
+              <w:szCs w:val="18"/>
+              <w:lang w:val="en-ID"/>
+            </w:rPr>
+            <w:br/>
+          </w:r>
+          <w:r>
+            <w:rPr>
+              <w:b/>
+              <w:bCs/>
+              <w:sz w:val="18"/>
+              <w:szCs w:val="18"/>
+              <w:lang w:val="en-ID"/>
+            </w:rPr>
+            <w:t>Bank BNI</w:t>
+          </w:r>
+          <w:r>
+            <w:rPr>
+              <w:sz w:val="18"/>
+              <w:szCs w:val="18"/>
+              <w:lang w:val="en-ID"/>
+            </w:rPr>
+            <w:t> </w:t>
+          </w:r>
+          <w:r>
+            <w:rPr>
+              <w:sz w:val="18"/>
+              <w:szCs w:val="18"/>
+              <w:lang w:val="en-ID"/>
+            </w:rPr>
+            <w:t> </w:t>
+          </w:r>
+          <w:r>
+            <w:rPr>
+              <w:sz w:val="18"/>
+              <w:szCs w:val="18"/>
+              <w:lang w:val="en-ID"/>
+            </w:rPr>
+            <w:t>: 9876543210</w:t>
           </w:r>
         </w:p>
         <w:p>
@@ -1640,31 +1546,18 @@
             <w:spacing w:line="391" w:lineRule="auto"/>
             <w:ind w:left="270"/>
             <w:rPr>
-              <w:sz w:val="20"/>
-              <w:szCs w:val="20"/>
+              <w:sz w:val="18"/>
+              <w:szCs w:val="18"/>
+              <w:lang w:val="en-ID"/>
             </w:rPr>
           </w:pPr>
           <w:r>
             <w:rPr>
               <w:sz w:val="18"/>
               <w:szCs w:val="18"/>
-            </w:rPr>
-            <w:t>Bank BNI*</w:t>
-          </w:r>
-          <w:r>
-            <w:rPr>
-              <w:sz w:val="18"/>
-              <w:szCs w:val="18"/>
-            </w:rPr>
-            <w:tab/>
-            <w:t xml:space="preserve">: </w:t>
-          </w:r>
-          <w:r>
-            <w:rPr>
-              <w:sz w:val="20"/>
-              <w:szCs w:val="20"/>
-            </w:rPr>
-            <w:t>1238464954</w:t>
+              <w:lang w:val="en-ID"/>
+            </w:rPr>
+            <w:t>*Account name: FIRSTNAME LASTNAME</w:t>
           </w:r>
         </w:p>
         <w:p>
@@ -1673,40 +1566,15 @@
             <w:spacing w:line="391" w:lineRule="auto"/>
             <w:ind w:left="270"/>
             <w:rPr>
-              <w:sz w:val="20"/>
-              <w:szCs w:val="20"/>
-            </w:rPr>
-          </w:pPr>
-        </w:p>
-        <w:p>
-          <w:pPr>
-            <w:widowControl w:val="0"/>
-            <w:spacing w:line="391" w:lineRule="auto"/>
-            <w:ind w:left="270"/>
-            <w:rPr>
               <w:sz w:val="18"/>
               <w:szCs w:val="18"/>
             </w:rPr>
           </w:pPr>
-          <w:r>
-            <w:rPr>
-              <w:sz w:val="20"/>
-              <w:szCs w:val="20"/>
-            </w:rPr>
-            <w:t xml:space="preserve">* Account name: </w:t>
-          </w:r>
-          <w:r>
-            <w:rPr>
-              <w:sz w:val="18"/>
-              <w:szCs w:val="18"/>
-            </w:rPr>
-            <w:t>NI KETUT DEWI LESTARI HARTINI</w:t>
-          </w:r>
         </w:p>
       </w:tc>
       <w:tc>
         <w:tcPr>
-          <w:tcW w:w="6465" w:type="dxa"/>
+          <w:tcW w:w="6466" w:type="dxa"/>
           <w:shd w:val="clear" w:color="auto" w:fill="B7B7B7"/>
           <w:tcMar>
             <w:top w:w="100" w:type="dxa"/>
@@ -1771,7 +1639,27 @@
               <w:sz w:val="52"/>
               <w:szCs w:val="52"/>
             </w:rPr>
-            <w:t>«total_amount»</w:t>
+            <w:t>«</w:t>
+          </w:r>
+          <w:proofErr w:type="gramStart"/>
+          <w:r>
+            <w:rPr>
+              <w:b/>
+              <w:color w:val="FFFFFF"/>
+              <w:sz w:val="52"/>
+              <w:szCs w:val="52"/>
+            </w:rPr>
+            <w:t>total</w:t>
+          </w:r>
+          <w:proofErr w:type="gramEnd"/>
+          <w:r>
+            <w:rPr>
+              <w:b/>
+              <w:color w:val="FFFFFF"/>
+              <w:sz w:val="52"/>
+              <w:szCs w:val="52"/>
+            </w:rPr>
+            <w:t>_amount»</w:t>
           </w:r>
           <w:r>
             <w:rPr>
@@ -1797,8 +1685,18 @@
 </w:ftr>
 </file>
 
+<file path=word/footer3.xml><?xml version="1.0" encoding="utf-8"?>
+<w:ftr xmlns:wpc="http://schemas.microsoft.com/office/word/2010/wordprocessingCanvas" xmlns:cx="http://schemas.microsoft.com/office/drawing/2014/chartex" xmlns:cx1="http://schemas.microsoft.com/office/drawing/2015/9/8/chartex" xmlns:cx2="http://schemas.microsoft.com/office/drawing/2015/10/21/chartex" xmlns:cx3="http://schemas.microsoft.com/office/drawing/2016/5/9/chartex" xmlns:cx4="http://schemas.microsoft.com/office/drawing/2016/5/10/chartex" xmlns:cx5="http://schemas.microsoft.com/office/drawing/2016/5/11/chartex" xmlns:cx6="http://schemas.microsoft.com/office/drawing/2016/5/12/chartex" xmlns:cx7="http://schemas.microsoft.com/office/drawing/2016/5/13/chartex" xmlns:cx8="http://schemas.microsoft.com/office/drawing/2016/5/14/chartex" xmlns:mc="http://schemas.openxmlformats.org/markup-compatibility/2006" xmlns:aink="http://schemas.microsoft.com/office/drawing/2016/ink" xmlns:am3d="http://schemas.microsoft.com/office/drawing/2017/model3d" xmlns:o="urn:schemas-microsoft-com:office:office" xmlns:oel="http://schemas.microsoft.com/office/2019/extlst" xmlns:r="http://schemas.openxmlformats.org/officeDocument/2006/relationships" xmlns:m="http://schemas.openxmlformats.org/officeDocument/2006/math" xmlns:v="urn:schemas-microsoft-com:vml" xmlns:wp14="http://schemas.microsoft.com/office/word/2010/wordprocessingDrawing" xmlns:wp="http://schemas.openxmlformats.org/drawingml/2006/wordprocessingDrawing" xmlns:w10="urn:schemas-microsoft-com:office:word" xmlns:w="http://schemas.openxmlformats.org/wordprocessingml/2006/main" xmlns:w14="http://schemas.microsoft.com/office/word/2010/wordml" xmlns:w15="http://schemas.microsoft.com/office/word/2012/wordml" xmlns:w16cex="http://schemas.microsoft.com/office/word/2018/wordml/cex" xmlns:w16cid="http://schemas.microsoft.com/office/word/2016/wordml/cid" xmlns:w16="http://schemas.microsoft.com/office/word/2018/wordml" xmlns:w16du="http://schemas.microsoft.com/office/word/2023/wordml/word16du" xmlns:w16sdtdh="http://schemas.microsoft.com/office/word/2020/wordml/sdtdatahash" xmlns:w16sdtfl="http://schemas.microsoft.com/office/word/2024/wordml/sdtformatlock" xmlns:w16se="http://schemas.microsoft.com/office/word/2015/wordml/symex" xmlns:wpg="http://schemas.microsoft.com/office/word/2010/wordprocessingGroup" xmlns:wpi="http://schemas.microsoft.com/office/word/2010/wordprocessingInk" xmlns:wne="http://schemas.microsoft.com/office/word/2006/wordml" xmlns:wps="http://schemas.microsoft.com/office/word/2010/wordprocessingShape" mc:Ignorable="w14 w15 w16se w16cid w16 w16cex w16sdtdh w16sdtfl w16du wp14">
+  <w:p>
+    <w:pPr>
+      <w:pStyle w:val="Footer"/>
+    </w:pPr>
+  </w:p>
+</w:ftr>
+</file>
+
 <file path=word/footnotes.xml><?xml version="1.0" encoding="utf-8"?>
-<w:footnotes xmlns:wpc="http://schemas.microsoft.com/office/word/2010/wordprocessingCanvas" xmlns:cx="http://schemas.microsoft.com/office/drawing/2014/chartex" xmlns:cx1="http://schemas.microsoft.com/office/drawing/2015/9/8/chartex" xmlns:cx2="http://schemas.microsoft.com/office/drawing/2015/10/21/chartex" xmlns:cx3="http://schemas.microsoft.com/office/drawing/2016/5/9/chartex" xmlns:cx4="http://schemas.microsoft.com/office/drawing/2016/5/10/chartex" xmlns:cx5="http://schemas.microsoft.com/office/drawing/2016/5/11/chartex" xmlns:cx6="http://schemas.microsoft.com/office/drawing/2016/5/12/chartex" xmlns:cx7="http://schemas.microsoft.com/office/drawing/2016/5/13/chartex" xmlns:cx8="http://schemas.microsoft.com/office/drawing/2016/5/14/chartex" xmlns:mc="http://schemas.openxmlformats.org/markup-compatibility/2006" xmlns:aink="http://schemas.microsoft.com/office/drawing/2016/ink" xmlns:am3d="http://schemas.microsoft.com/office/drawing/2017/model3d" xmlns:o="urn:schemas-microsoft-com:office:office" xmlns:oel="http://schemas.microsoft.com/office/2019/extlst" xmlns:r="http://schemas.openxmlformats.org/officeDocument/2006/relationships" xmlns:m="http://schemas.openxmlformats.org/officeDocument/2006/math" xmlns:v="urn:schemas-microsoft-com:vml" xmlns:wp14="http://schemas.microsoft.com/office/word/2010/wordprocessingDrawing" xmlns:wp="http://schemas.openxmlformats.org/drawingml/2006/wordprocessingDrawing" xmlns:w10="urn:schemas-microsoft-com:office:word" xmlns:w="http://schemas.openxmlformats.org/wordprocessingml/2006/main" xmlns:w14="http://schemas.microsoft.com/office/word/2010/wordml" xmlns:w15="http://schemas.microsoft.com/office/word/2012/wordml" xmlns:w16cex="http://schemas.microsoft.com/office/word/2018/wordml/cex" xmlns:w16cid="http://schemas.microsoft.com/office/word/2016/wordml/cid" xmlns:w16="http://schemas.microsoft.com/office/word/2018/wordml" xmlns:w16sdtdh="http://schemas.microsoft.com/office/word/2020/wordml/sdtdatahash" xmlns:w16se="http://schemas.microsoft.com/office/word/2015/wordml/symex" xmlns:wpg="http://schemas.microsoft.com/office/word/2010/wordprocessingGroup" xmlns:wpi="http://schemas.microsoft.com/office/word/2010/wordprocessingInk" xmlns:wne="http://schemas.microsoft.com/office/word/2006/wordml" xmlns:wps="http://schemas.microsoft.com/office/word/2010/wordprocessingShape" mc:Ignorable="w14 w15 w16se w16cid w16 w16cex w16sdtdh wp14">
+<w:footnotes xmlns:wpc="http://schemas.microsoft.com/office/word/2010/wordprocessingCanvas" xmlns:cx="http://schemas.microsoft.com/office/drawing/2014/chartex" xmlns:cx1="http://schemas.microsoft.com/office/drawing/2015/9/8/chartex" xmlns:cx2="http://schemas.microsoft.com/office/drawing/2015/10/21/chartex" xmlns:cx3="http://schemas.microsoft.com/office/drawing/2016/5/9/chartex" xmlns:cx4="http://schemas.microsoft.com/office/drawing/2016/5/10/chartex" xmlns:cx5="http://schemas.microsoft.com/office/drawing/2016/5/11/chartex" xmlns:cx6="http://schemas.microsoft.com/office/drawing/2016/5/12/chartex" xmlns:cx7="http://schemas.microsoft.com/office/drawing/2016/5/13/chartex" xmlns:cx8="http://schemas.microsoft.com/office/drawing/2016/5/14/chartex" xmlns:mc="http://schemas.openxmlformats.org/markup-compatibility/2006" xmlns:aink="http://schemas.microsoft.com/office/drawing/2016/ink" xmlns:am3d="http://schemas.microsoft.com/office/drawing/2017/model3d" xmlns:o="urn:schemas-microsoft-com:office:office" xmlns:oel="http://schemas.microsoft.com/office/2019/extlst" xmlns:r="http://schemas.openxmlformats.org/officeDocument/2006/relationships" xmlns:m="http://schemas.openxmlformats.org/officeDocument/2006/math" xmlns:v="urn:schemas-microsoft-com:vml" xmlns:wp14="http://schemas.microsoft.com/office/word/2010/wordprocessingDrawing" xmlns:wp="http://schemas.openxmlformats.org/drawingml/2006/wordprocessingDrawing" xmlns:w10="urn:schemas-microsoft-com:office:word" xmlns:w="http://schemas.openxmlformats.org/wordprocessingml/2006/main" xmlns:w14="http://schemas.microsoft.com/office/word/2010/wordml" xmlns:w15="http://schemas.microsoft.com/office/word/2012/wordml" xmlns:w16cex="http://schemas.microsoft.com/office/word/2018/wordml/cex" xmlns:w16cid="http://schemas.microsoft.com/office/word/2016/wordml/cid" xmlns:w16="http://schemas.microsoft.com/office/word/2018/wordml" xmlns:w16du="http://schemas.microsoft.com/office/word/2023/wordml/word16du" xmlns:w16sdtdh="http://schemas.microsoft.com/office/word/2020/wordml/sdtdatahash" xmlns:w16sdtfl="http://schemas.microsoft.com/office/word/2024/wordml/sdtformatlock" xmlns:w16se="http://schemas.microsoft.com/office/word/2015/wordml/symex" xmlns:wpg="http://schemas.microsoft.com/office/word/2010/wordprocessingGroup" xmlns:wpi="http://schemas.microsoft.com/office/word/2010/wordprocessingInk" xmlns:wne="http://schemas.microsoft.com/office/word/2006/wordml" xmlns:wps="http://schemas.microsoft.com/office/word/2010/wordprocessingShape" mc:Ignorable="w14 w15 w16se w16cid w16 w16cex w16sdtdh w16sdtfl w16du wp14">
   <w:footnote w:type="separator" w:id="-1">
     <w:p>
       <w:pPr>
@@ -1822,8 +1720,38 @@
 </w:footnotes>
 </file>
 
+<file path=word/header1.xml><?xml version="1.0" encoding="utf-8"?>
+<w:hdr xmlns:wpc="http://schemas.microsoft.com/office/word/2010/wordprocessingCanvas" xmlns:cx="http://schemas.microsoft.com/office/drawing/2014/chartex" xmlns:cx1="http://schemas.microsoft.com/office/drawing/2015/9/8/chartex" xmlns:cx2="http://schemas.microsoft.com/office/drawing/2015/10/21/chartex" xmlns:cx3="http://schemas.microsoft.com/office/drawing/2016/5/9/chartex" xmlns:cx4="http://schemas.microsoft.com/office/drawing/2016/5/10/chartex" xmlns:cx5="http://schemas.microsoft.com/office/drawing/2016/5/11/chartex" xmlns:cx6="http://schemas.microsoft.com/office/drawing/2016/5/12/chartex" xmlns:cx7="http://schemas.microsoft.com/office/drawing/2016/5/13/chartex" xmlns:cx8="http://schemas.microsoft.com/office/drawing/2016/5/14/chartex" xmlns:mc="http://schemas.openxmlformats.org/markup-compatibility/2006" xmlns:aink="http://schemas.microsoft.com/office/drawing/2016/ink" xmlns:am3d="http://schemas.microsoft.com/office/drawing/2017/model3d" xmlns:o="urn:schemas-microsoft-com:office:office" xmlns:oel="http://schemas.microsoft.com/office/2019/extlst" xmlns:r="http://schemas.openxmlformats.org/officeDocument/2006/relationships" xmlns:m="http://schemas.openxmlformats.org/officeDocument/2006/math" xmlns:v="urn:schemas-microsoft-com:vml" xmlns:wp14="http://schemas.microsoft.com/office/word/2010/wordprocessingDrawing" xmlns:wp="http://schemas.openxmlformats.org/drawingml/2006/wordprocessingDrawing" xmlns:w10="urn:schemas-microsoft-com:office:word" xmlns:w="http://schemas.openxmlformats.org/wordprocessingml/2006/main" xmlns:w14="http://schemas.microsoft.com/office/word/2010/wordml" xmlns:w15="http://schemas.microsoft.com/office/word/2012/wordml" xmlns:w16cex="http://schemas.microsoft.com/office/word/2018/wordml/cex" xmlns:w16cid="http://schemas.microsoft.com/office/word/2016/wordml/cid" xmlns:w16="http://schemas.microsoft.com/office/word/2018/wordml" xmlns:w16du="http://schemas.microsoft.com/office/word/2023/wordml/word16du" xmlns:w16sdtdh="http://schemas.microsoft.com/office/word/2020/wordml/sdtdatahash" xmlns:w16sdtfl="http://schemas.microsoft.com/office/word/2024/wordml/sdtformatlock" xmlns:w16se="http://schemas.microsoft.com/office/word/2015/wordml/symex" xmlns:wpg="http://schemas.microsoft.com/office/word/2010/wordprocessingGroup" xmlns:wpi="http://schemas.microsoft.com/office/word/2010/wordprocessingInk" xmlns:wne="http://schemas.microsoft.com/office/word/2006/wordml" xmlns:wps="http://schemas.microsoft.com/office/word/2010/wordprocessingShape" mc:Ignorable="w14 w15 w16se w16cid w16 w16cex w16sdtdh w16sdtfl w16du wp14">
+  <w:p>
+    <w:pPr>
+      <w:pStyle w:val="Header"/>
+    </w:pPr>
+  </w:p>
+</w:hdr>
+</file>
+
+<file path=word/header2.xml><?xml version="1.0" encoding="utf-8"?>
+<w:hdr xmlns:wpc="http://schemas.microsoft.com/office/word/2010/wordprocessingCanvas" xmlns:cx="http://schemas.microsoft.com/office/drawing/2014/chartex" xmlns:cx1="http://schemas.microsoft.com/office/drawing/2015/9/8/chartex" xmlns:cx2="http://schemas.microsoft.com/office/drawing/2015/10/21/chartex" xmlns:cx3="http://schemas.microsoft.com/office/drawing/2016/5/9/chartex" xmlns:cx4="http://schemas.microsoft.com/office/drawing/2016/5/10/chartex" xmlns:cx5="http://schemas.microsoft.com/office/drawing/2016/5/11/chartex" xmlns:cx6="http://schemas.microsoft.com/office/drawing/2016/5/12/chartex" xmlns:cx7="http://schemas.microsoft.com/office/drawing/2016/5/13/chartex" xmlns:cx8="http://schemas.microsoft.com/office/drawing/2016/5/14/chartex" xmlns:mc="http://schemas.openxmlformats.org/markup-compatibility/2006" xmlns:aink="http://schemas.microsoft.com/office/drawing/2016/ink" xmlns:am3d="http://schemas.microsoft.com/office/drawing/2017/model3d" xmlns:o="urn:schemas-microsoft-com:office:office" xmlns:oel="http://schemas.microsoft.com/office/2019/extlst" xmlns:r="http://schemas.openxmlformats.org/officeDocument/2006/relationships" xmlns:m="http://schemas.openxmlformats.org/officeDocument/2006/math" xmlns:v="urn:schemas-microsoft-com:vml" xmlns:wp14="http://schemas.microsoft.com/office/word/2010/wordprocessingDrawing" xmlns:wp="http://schemas.openxmlformats.org/drawingml/2006/wordprocessingDrawing" xmlns:w10="urn:schemas-microsoft-com:office:word" xmlns:w="http://schemas.openxmlformats.org/wordprocessingml/2006/main" xmlns:w14="http://schemas.microsoft.com/office/word/2010/wordml" xmlns:w15="http://schemas.microsoft.com/office/word/2012/wordml" xmlns:w16cex="http://schemas.microsoft.com/office/word/2018/wordml/cex" xmlns:w16cid="http://schemas.microsoft.com/office/word/2016/wordml/cid" xmlns:w16="http://schemas.microsoft.com/office/word/2018/wordml" xmlns:w16du="http://schemas.microsoft.com/office/word/2023/wordml/word16du" xmlns:w16sdtdh="http://schemas.microsoft.com/office/word/2020/wordml/sdtdatahash" xmlns:w16sdtfl="http://schemas.microsoft.com/office/word/2024/wordml/sdtformatlock" xmlns:w16se="http://schemas.microsoft.com/office/word/2015/wordml/symex" xmlns:wpg="http://schemas.microsoft.com/office/word/2010/wordprocessingGroup" xmlns:wpi="http://schemas.microsoft.com/office/word/2010/wordprocessingInk" xmlns:wne="http://schemas.microsoft.com/office/word/2006/wordml" xmlns:wps="http://schemas.microsoft.com/office/word/2010/wordprocessingShape" mc:Ignorable="w14 w15 w16se w16cid w16 w16cex w16sdtdh w16sdtfl w16du wp14">
+  <w:p>
+    <w:pPr>
+      <w:pStyle w:val="Header"/>
+    </w:pPr>
+  </w:p>
+</w:hdr>
+</file>
+
+<file path=word/header3.xml><?xml version="1.0" encoding="utf-8"?>
+<w:hdr xmlns:wpc="http://schemas.microsoft.com/office/word/2010/wordprocessingCanvas" xmlns:cx="http://schemas.microsoft.com/office/drawing/2014/chartex" xmlns:cx1="http://schemas.microsoft.com/office/drawing/2015/9/8/chartex" xmlns:cx2="http://schemas.microsoft.com/office/drawing/2015/10/21/chartex" xmlns:cx3="http://schemas.microsoft.com/office/drawing/2016/5/9/chartex" xmlns:cx4="http://schemas.microsoft.com/office/drawing/2016/5/10/chartex" xmlns:cx5="http://schemas.microsoft.com/office/drawing/2016/5/11/chartex" xmlns:cx6="http://schemas.microsoft.com/office/drawing/2016/5/12/chartex" xmlns:cx7="http://schemas.microsoft.com/office/drawing/2016/5/13/chartex" xmlns:cx8="http://schemas.microsoft.com/office/drawing/2016/5/14/chartex" xmlns:mc="http://schemas.openxmlformats.org/markup-compatibility/2006" xmlns:aink="http://schemas.microsoft.com/office/drawing/2016/ink" xmlns:am3d="http://schemas.microsoft.com/office/drawing/2017/model3d" xmlns:o="urn:schemas-microsoft-com:office:office" xmlns:oel="http://schemas.microsoft.com/office/2019/extlst" xmlns:r="http://schemas.openxmlformats.org/officeDocument/2006/relationships" xmlns:m="http://schemas.openxmlformats.org/officeDocument/2006/math" xmlns:v="urn:schemas-microsoft-com:vml" xmlns:wp14="http://schemas.microsoft.com/office/word/2010/wordprocessingDrawing" xmlns:wp="http://schemas.openxmlformats.org/drawingml/2006/wordprocessingDrawing" xmlns:w10="urn:schemas-microsoft-com:office:word" xmlns:w="http://schemas.openxmlformats.org/wordprocessingml/2006/main" xmlns:w14="http://schemas.microsoft.com/office/word/2010/wordml" xmlns:w15="http://schemas.microsoft.com/office/word/2012/wordml" xmlns:w16cex="http://schemas.microsoft.com/office/word/2018/wordml/cex" xmlns:w16cid="http://schemas.microsoft.com/office/word/2016/wordml/cid" xmlns:w16="http://schemas.microsoft.com/office/word/2018/wordml" xmlns:w16du="http://schemas.microsoft.com/office/word/2023/wordml/word16du" xmlns:w16sdtdh="http://schemas.microsoft.com/office/word/2020/wordml/sdtdatahash" xmlns:w16sdtfl="http://schemas.microsoft.com/office/word/2024/wordml/sdtformatlock" xmlns:w16se="http://schemas.microsoft.com/office/word/2015/wordml/symex" xmlns:wpg="http://schemas.microsoft.com/office/word/2010/wordprocessingGroup" xmlns:wpi="http://schemas.microsoft.com/office/word/2010/wordprocessingInk" xmlns:wne="http://schemas.microsoft.com/office/word/2006/wordml" xmlns:wps="http://schemas.microsoft.com/office/word/2010/wordprocessingShape" mc:Ignorable="w14 w15 w16se w16cid w16 w16cex w16sdtdh w16sdtfl w16du wp14">
+  <w:p>
+    <w:pPr>
+      <w:pStyle w:val="Header"/>
+    </w:pPr>
+  </w:p>
+</w:hdr>
+</file>
+
 <file path=word/styles.xml><?xml version="1.0" encoding="utf-8"?>
-<w:styles xmlns:mc="http://schemas.openxmlformats.org/markup-compatibility/2006" xmlns:r="http://schemas.openxmlformats.org/officeDocument/2006/relationships" xmlns:w="http://schemas.openxmlformats.org/wordprocessingml/2006/main" xmlns:w14="http://schemas.microsoft.com/office/word/2010/wordml" xmlns:w15="http://schemas.microsoft.com/office/word/2012/wordml" xmlns:w16cex="http://schemas.microsoft.com/office/word/2018/wordml/cex" xmlns:w16cid="http://schemas.microsoft.com/office/word/2016/wordml/cid" xmlns:w16="http://schemas.microsoft.com/office/word/2018/wordml" xmlns:w16sdtdh="http://schemas.microsoft.com/office/word/2020/wordml/sdtdatahash" xmlns:w16se="http://schemas.microsoft.com/office/word/2015/wordml/symex" mc:Ignorable="w14 w15 w16se w16cid w16 w16cex w16sdtdh">
+<w:styles xmlns:mc="http://schemas.openxmlformats.org/markup-compatibility/2006" xmlns:r="http://schemas.openxmlformats.org/officeDocument/2006/relationships" xmlns:w="http://schemas.openxmlformats.org/wordprocessingml/2006/main" xmlns:w14="http://schemas.microsoft.com/office/word/2010/wordml" xmlns:w15="http://schemas.microsoft.com/office/word/2012/wordml" xmlns:w16cex="http://schemas.microsoft.com/office/word/2018/wordml/cex" xmlns:w16cid="http://schemas.microsoft.com/office/word/2016/wordml/cid" xmlns:w16="http://schemas.microsoft.com/office/word/2018/wordml" xmlns:w16du="http://schemas.microsoft.com/office/word/2023/wordml/word16du" xmlns:w16sdtdh="http://schemas.microsoft.com/office/word/2020/wordml/sdtdatahash" xmlns:w16sdtfl="http://schemas.microsoft.com/office/word/2024/wordml/sdtformatlock" xmlns:w16se="http://schemas.microsoft.com/office/word/2015/wordml/symex" mc:Ignorable="w14 w15 w16se w16cid w16 w16cex w16sdtdh w16sdtfl w16du">
   <w:docDefaults>
     <w:rPrDefault>
       <w:rPr>
@@ -2614,6 +2542,17 @@
       </w:tblBorders>
     </w:tblPr>
   </w:style>
+  <w:style w:type="character" w:styleId="Strong">
+    <w:name w:val="Strong"/>
+    <w:basedOn w:val="DefaultParagraphFont"/>
+    <w:uiPriority w:val="22"/>
+    <w:qFormat/>
+    <w:rsid w:val="004712A0"/>
+    <w:rPr>
+      <w:b/>
+      <w:bCs/>
+    </w:rPr>
+  </w:style>
 </w:styles>
 </file>
 
@@ -2938,28 +2877,28 @@
 </file>
 
 <file path=customXml/item1.xml><?xml version="1.0" encoding="utf-8"?>
+<b:Sources xmlns:b="http://schemas.openxmlformats.org/officeDocument/2006/bibliography" xmlns="http://schemas.openxmlformats.org/officeDocument/2006/bibliography" SelectedStyle="/APASixthEditionOfficeOnline.xsl" StyleName="APA" Version="6"/>
+</file>
+
+<file path=customXml/item2.xml><?xml version="1.0" encoding="utf-8"?>
 <go:gDocsCustomXmlDataStorage xmlns:go="http://customooxmlschemas.google.com/" xmlns:r="http://schemas.openxmlformats.org/officeDocument/2006/relationships" uri="GoogleDocsCustomDataVersion1">
   <go:docsCustomData roundtripDataSignature="AMtx7mjSej0bbz461J34MMuBBQyivpWQ/w==">AMUW2mUkUkqoK2QMizf3nLwUBq5OXgcnRSgA4UZWnoh2LAjGG45JsRNXs4EpBtxoyLjjeaDYas7bKihEBn1obHDFGp17Y+I4QagpoywBbQUiurJEA65fJD4J6rWNlHn9ZAnmHcv6tXM0cGBFTqVrnzK/6msbyTc1nLV34W59YBphJt1yFzKy2+Q=</go:docsCustomData>
 </go:gDocsCustomXmlDataStorage>
 </file>
 
-<file path=customXml/item2.xml><?xml version="1.0" encoding="utf-8"?>
-<b:Sources xmlns:b="http://schemas.openxmlformats.org/officeDocument/2006/bibliography" xmlns="http://schemas.openxmlformats.org/officeDocument/2006/bibliography" SelectedStyle="/APASixthEditionOfficeOnline.xsl" StyleName="APA" Version="6"/>
+<file path=customXml/itemProps1.xml><?xml version="1.0" encoding="utf-8"?>
+<ds:datastoreItem xmlns:ds="http://schemas.openxmlformats.org/officeDocument/2006/customXml" ds:itemID="{FA98C3EE-83B6-1248-A175-4992539A7443}">
+  <ds:schemaRefs>
+    <ds:schemaRef ds:uri="http://schemas.openxmlformats.org/officeDocument/2006/bibliography"/>
+  </ds:schemaRefs>
+</ds:datastoreItem>
 </file>
 
-<file path=customXml/itemProps1.xml><?xml version="1.0" encoding="utf-8"?>
+<file path=customXml/itemProps2.xml><?xml version="1.0" encoding="utf-8"?>
 <ds:datastoreItem xmlns:ds="http://schemas.openxmlformats.org/officeDocument/2006/customXml" ds:itemID="{11111111-1234-1234-1234-123412341234}">
   <ds:schemaRefs>
     <ds:schemaRef ds:uri="http://customooxmlschemas.google.com/"/>
     <ds:schemaRef ds:uri="http://schemas.openxmlformats.org/officeDocument/2006/relationships"/>
   </ds:schemaRefs>
 </ds:datastoreItem>
-</file>
-
-<file path=customXml/itemProps2.xml><?xml version="1.0" encoding="utf-8"?>
-<ds:datastoreItem xmlns:ds="http://schemas.openxmlformats.org/officeDocument/2006/customXml" ds:itemID="{FA98C3EE-83B6-1248-A175-4992539A7443}">
-  <ds:schemaRefs>
-    <ds:schemaRef ds:uri="http://schemas.openxmlformats.org/officeDocument/2006/bibliography"/>
-  </ds:schemaRefs>
-</ds:datastoreItem>
 </file>
</xml_diff>